<commit_message>
Added zoom into console
</commit_message>
<xml_diff>
--- a/Documents/DJD/Instructions.docx
+++ b/Documents/DJD/Instructions.docx
@@ -122,7 +122,6 @@
           <w:szCs w:val="28"/>
         </w:rPr>
       </w:pPr>
-      <w:proofErr w:type="spellStart"/>
       <w:r>
         <w:rPr>
           <w:rFonts w:ascii="Lato Black" w:hAnsi="Lato Black"/>
@@ -133,7 +132,6 @@
         </w:rPr>
         <w:t>Index</w:t>
       </w:r>
-      <w:proofErr w:type="spellEnd"/>
     </w:p>
     <w:p>
       <w:pPr>
@@ -175,9 +173,8 @@
           <w:sz w:val="24"/>
           <w:szCs w:val="24"/>
         </w:rPr>
-        <w:t xml:space="preserve">1. </w:t>
-      </w:r>
-      <w:proofErr w:type="spellStart"/>
+        <w:t>1. Instr</w:t>
+      </w:r>
       <w:r>
         <w:rPr>
           <w:rFonts w:ascii="Lato" w:hAnsi="Lato"/>
@@ -186,9 +183,11 @@
           <w:sz w:val="24"/>
           <w:szCs w:val="24"/>
         </w:rPr>
-        <w:t>Instr</w:t>
-      </w:r>
-      <w:r>
+        <w:t>uctions</w:t>
+      </w:r>
+    </w:p>
+    <w:p>
+      <w:pPr>
         <w:rPr>
           <w:rFonts w:ascii="Lato" w:hAnsi="Lato"/>
           <w:b/>
@@ -196,9 +195,7 @@
           <w:sz w:val="24"/>
           <w:szCs w:val="24"/>
         </w:rPr>
-        <w:t>uctions</w:t>
-      </w:r>
-      <w:proofErr w:type="spellEnd"/>
+      </w:pPr>
     </w:p>
     <w:p>
       <w:pPr>
@@ -210,9 +207,7 @@
           <w:szCs w:val="24"/>
         </w:rPr>
       </w:pPr>
-    </w:p>
-    <w:p>
-      <w:pPr>
+      <w:r>
         <w:rPr>
           <w:rFonts w:ascii="Lato" w:hAnsi="Lato"/>
           <w:b/>
@@ -220,7 +215,8 @@
           <w:sz w:val="24"/>
           <w:szCs w:val="24"/>
         </w:rPr>
-      </w:pPr>
+        <w:t>2</w:t>
+      </w:r>
       <w:r>
         <w:rPr>
           <w:rFonts w:ascii="Lato" w:hAnsi="Lato"/>
@@ -229,7 +225,7 @@
           <w:sz w:val="24"/>
           <w:szCs w:val="24"/>
         </w:rPr>
-        <w:t>2</w:t>
+        <w:t xml:space="preserve">. </w:t>
       </w:r>
       <w:r>
         <w:rPr>
@@ -239,9 +235,8 @@
           <w:sz w:val="24"/>
           <w:szCs w:val="24"/>
         </w:rPr>
-        <w:t xml:space="preserve">. </w:t>
-      </w:r>
-      <w:proofErr w:type="spellStart"/>
+        <w:t>C</w:t>
+      </w:r>
       <w:r>
         <w:rPr>
           <w:rFonts w:ascii="Lato" w:hAnsi="Lato"/>
@@ -250,19 +245,8 @@
           <w:sz w:val="24"/>
           <w:szCs w:val="24"/>
         </w:rPr>
-        <w:t>C</w:t>
-      </w:r>
-      <w:r>
-        <w:rPr>
-          <w:rFonts w:ascii="Lato" w:hAnsi="Lato"/>
-          <w:b/>
-          <w:color w:val="D7D59F"/>
-          <w:sz w:val="24"/>
-          <w:szCs w:val="24"/>
-        </w:rPr>
         <w:t>ontrols</w:t>
       </w:r>
-      <w:proofErr w:type="spellEnd"/>
     </w:p>
     <w:p>
       <w:pPr>
@@ -305,7 +289,6 @@
         </w:rPr>
         <w:t xml:space="preserve">Console </w:t>
       </w:r>
-      <w:proofErr w:type="spellStart"/>
       <w:r>
         <w:rPr>
           <w:rFonts w:ascii="Lato" w:hAnsi="Lato"/>
@@ -316,7 +299,6 @@
         </w:rPr>
         <w:t>Commands</w:t>
       </w:r>
-      <w:proofErr w:type="spellEnd"/>
     </w:p>
     <w:p>
       <w:pPr>
@@ -620,7 +602,6 @@
         </w:rPr>
       </w:pPr>
       <w:bookmarkStart w:id="0" w:name="_Hlk528261571"/>
-      <w:proofErr w:type="spellStart"/>
       <w:r>
         <w:rPr>
           <w:rFonts w:ascii="Lato Black" w:hAnsi="Lato Black"/>
@@ -632,7 +613,6 @@
         <w:lastRenderedPageBreak/>
         <w:t>Instructions</w:t>
       </w:r>
-      <w:proofErr w:type="spellEnd"/>
     </w:p>
     <w:p>
       <w:pPr>
@@ -755,43 +735,7 @@
           <w:color w:val="93946F"/>
           <w:lang w:val="en-US"/>
         </w:rPr>
-        <w:t xml:space="preserve">When you’re ready press the backslash key </w:t>
-      </w:r>
-      <w:proofErr w:type="gramStart"/>
-      <w:r>
-        <w:rPr>
-          <w:rFonts w:ascii="Lato" w:hAnsi="Lato"/>
-          <w:color w:val="93946F"/>
-          <w:lang w:val="en-US"/>
-        </w:rPr>
-        <w:t>( \</w:t>
-      </w:r>
-      <w:proofErr w:type="gramEnd"/>
-      <w:r>
-        <w:rPr>
-          <w:rFonts w:ascii="Lato" w:hAnsi="Lato"/>
-          <w:color w:val="93946F"/>
-          <w:lang w:val="en-US"/>
-        </w:rPr>
-        <w:t xml:space="preserve"> ). This will bring up the developer console in which you’ll have to type “</w:t>
-      </w:r>
-      <w:proofErr w:type="spellStart"/>
-      <w:r>
-        <w:rPr>
-          <w:rFonts w:ascii="Lato" w:hAnsi="Lato"/>
-          <w:color w:val="93946F"/>
-          <w:lang w:val="en-US"/>
-        </w:rPr>
-        <w:t>newTestingScene</w:t>
-      </w:r>
-      <w:proofErr w:type="spellEnd"/>
-      <w:r>
-        <w:rPr>
-          <w:rFonts w:ascii="Lato" w:hAnsi="Lato"/>
-          <w:color w:val="93946F"/>
-          <w:lang w:val="en-US"/>
-        </w:rPr>
-        <w:t>”.</w:t>
+        <w:t>When you’re ready press the backslash key ( \ ). This will bring up the developer console in which you’ll have to type “newTestingScene”.</w:t>
       </w:r>
     </w:p>
     <w:p>
@@ -879,7 +823,6 @@
           <w:szCs w:val="28"/>
         </w:rPr>
       </w:pPr>
-      <w:proofErr w:type="spellStart"/>
       <w:r>
         <w:rPr>
           <w:rFonts w:ascii="Lato Black" w:hAnsi="Lato Black"/>
@@ -890,7 +833,6 @@
         </w:rPr>
         <w:t>Controls</w:t>
       </w:r>
-      <w:proofErr w:type="spellEnd"/>
     </w:p>
     <w:p>
       <w:pPr>
@@ -903,6 +845,73 @@
           <w:lang w:val="en-US"/>
         </w:rPr>
       </w:pPr>
+      <w:r>
+        <w:rPr>
+          <w:noProof/>
+        </w:rPr>
+        <w:drawing>
+          <wp:anchor distT="0" distB="0" distL="114300" distR="114300" simplePos="0" relativeHeight="251675648" behindDoc="0" locked="0" layoutInCell="1" allowOverlap="1" wp14:anchorId="4A2AFB5C" wp14:editId="6DD50F17">
+            <wp:simplePos x="0" y="0"/>
+            <wp:positionH relativeFrom="margin">
+              <wp:align>center</wp:align>
+            </wp:positionH>
+            <wp:positionV relativeFrom="paragraph">
+              <wp:posOffset>52705</wp:posOffset>
+            </wp:positionV>
+            <wp:extent cx="4886325" cy="3390345"/>
+            <wp:effectExtent l="0" t="0" r="0" b="635"/>
+            <wp:wrapNone/>
+            <wp:docPr id="7" name="Imagem 7"/>
+            <wp:cNvGraphicFramePr>
+              <a:graphicFrameLocks xmlns:a="http://schemas.openxmlformats.org/drawingml/2006/main" noChangeAspect="1"/>
+            </wp:cNvGraphicFramePr>
+            <a:graphic xmlns:a="http://schemas.openxmlformats.org/drawingml/2006/main">
+              <a:graphicData uri="http://schemas.openxmlformats.org/drawingml/2006/picture">
+                <pic:pic xmlns:pic="http://schemas.openxmlformats.org/drawingml/2006/picture">
+                  <pic:nvPicPr>
+                    <pic:cNvPr id="0" name="Picture 2"/>
+                    <pic:cNvPicPr>
+                      <a:picLocks noChangeAspect="1" noChangeArrowheads="1"/>
+                    </pic:cNvPicPr>
+                  </pic:nvPicPr>
+                  <pic:blipFill>
+                    <a:blip r:embed="rId10">
+                      <a:extLst>
+                        <a:ext uri="{28A0092B-C50C-407E-A947-70E740481C1C}">
+                          <a14:useLocalDpi xmlns:a14="http://schemas.microsoft.com/office/drawing/2010/main" val="0"/>
+                        </a:ext>
+                      </a:extLst>
+                    </a:blip>
+                    <a:srcRect/>
+                    <a:stretch>
+                      <a:fillRect/>
+                    </a:stretch>
+                  </pic:blipFill>
+                  <pic:spPr bwMode="auto">
+                    <a:xfrm>
+                      <a:off x="0" y="0"/>
+                      <a:ext cx="4886325" cy="3390345"/>
+                    </a:xfrm>
+                    <a:prstGeom prst="rect">
+                      <a:avLst/>
+                    </a:prstGeom>
+                    <a:noFill/>
+                    <a:ln>
+                      <a:noFill/>
+                    </a:ln>
+                  </pic:spPr>
+                </pic:pic>
+              </a:graphicData>
+            </a:graphic>
+            <wp14:sizeRelH relativeFrom="page">
+              <wp14:pctWidth>0</wp14:pctWidth>
+            </wp14:sizeRelH>
+            <wp14:sizeRelV relativeFrom="page">
+              <wp14:pctHeight>0</wp14:pctHeight>
+            </wp14:sizeRelV>
+          </wp:anchor>
+        </w:drawing>
+      </w:r>
     </w:p>
     <w:p>
       <w:pPr>
@@ -924,7 +933,7 @@
           <w:szCs w:val="96"/>
         </w:rPr>
         <w:drawing>
-          <wp:anchor distT="0" distB="0" distL="114300" distR="114300" simplePos="0" relativeHeight="251672576" behindDoc="0" locked="0" layoutInCell="1" allowOverlap="1" wp14:anchorId="7CD51CC1" wp14:editId="7D546143">
+          <wp:anchor distT="0" distB="0" distL="114300" distR="114300" simplePos="0" relativeHeight="251672576" behindDoc="0" locked="0" layoutInCell="1" allowOverlap="1" wp14:anchorId="7CD51CC1" wp14:editId="7BF0172F">
             <wp:simplePos x="0" y="0"/>
             <wp:positionH relativeFrom="margin">
               <wp:align>center</wp:align>
@@ -988,59 +997,6 @@
       </w:r>
       <w:r>
         <w:rPr>
-          <w:noProof/>
-        </w:rPr>
-        <w:drawing>
-          <wp:inline distT="0" distB="0" distL="0" distR="0" wp14:anchorId="54364E5F" wp14:editId="7F6481D9">
-            <wp:extent cx="5723890" cy="3265805"/>
-            <wp:effectExtent l="0" t="0" r="0" b="0"/>
-            <wp:docPr id="6" name="Imagem 6"/>
-            <wp:cNvGraphicFramePr>
-              <a:graphicFrameLocks xmlns:a="http://schemas.openxmlformats.org/drawingml/2006/main" noChangeAspect="1"/>
-            </wp:cNvGraphicFramePr>
-            <a:graphic xmlns:a="http://schemas.openxmlformats.org/drawingml/2006/main">
-              <a:graphicData uri="http://schemas.openxmlformats.org/drawingml/2006/picture">
-                <pic:pic xmlns:pic="http://schemas.openxmlformats.org/drawingml/2006/picture">
-                  <pic:nvPicPr>
-                    <pic:cNvPr id="0" name="Picture 1"/>
-                    <pic:cNvPicPr>
-                      <a:picLocks noChangeAspect="1" noChangeArrowheads="1"/>
-                    </pic:cNvPicPr>
-                  </pic:nvPicPr>
-                  <pic:blipFill>
-                    <a:blip r:embed="rId10">
-                      <a:extLst>
-                        <a:ext uri="{28A0092B-C50C-407E-A947-70E740481C1C}">
-                          <a14:useLocalDpi xmlns:a14="http://schemas.microsoft.com/office/drawing/2010/main" val="0"/>
-                        </a:ext>
-                      </a:extLst>
-                    </a:blip>
-                    <a:srcRect/>
-                    <a:stretch>
-                      <a:fillRect/>
-                    </a:stretch>
-                  </pic:blipFill>
-                  <pic:spPr bwMode="auto">
-                    <a:xfrm>
-                      <a:off x="0" y="0"/>
-                      <a:ext cx="5723890" cy="3265805"/>
-                    </a:xfrm>
-                    <a:prstGeom prst="rect">
-                      <a:avLst/>
-                    </a:prstGeom>
-                    <a:noFill/>
-                    <a:ln>
-                      <a:noFill/>
-                    </a:ln>
-                  </pic:spPr>
-                </pic:pic>
-              </a:graphicData>
-            </a:graphic>
-          </wp:inline>
-        </w:drawing>
-      </w:r>
-      <w:r>
-        <w:rPr>
           <w:rFonts w:ascii="Lato" w:hAnsi="Lato"/>
           <w:color w:val="D7D59F"/>
           <w:sz w:val="20"/>
@@ -1076,9 +1032,6 @@
         <w:lastRenderedPageBreak/>
         <w:t xml:space="preserve">Console </w:t>
       </w:r>
-      <w:bookmarkStart w:id="1" w:name="_GoBack"/>
-      <w:bookmarkEnd w:id="1"/>
-      <w:proofErr w:type="spellStart"/>
       <w:r>
         <w:rPr>
           <w:rFonts w:ascii="Lato Black" w:hAnsi="Lato Black"/>
@@ -1099,7 +1052,6 @@
         </w:rPr>
         <w:t>ommands</w:t>
       </w:r>
-      <w:proofErr w:type="spellEnd"/>
     </w:p>
     <w:bookmarkEnd w:id="0"/>
     <w:p>
@@ -1285,23 +1237,13 @@
           <w:lang w:val="en-US"/>
         </w:rPr>
       </w:pPr>
-      <w:proofErr w:type="spellStart"/>
-      <w:r>
-        <w:rPr>
-          <w:rFonts w:ascii="Lato" w:hAnsi="Lato"/>
-          <w:color w:val="93946F"/>
-          <w:lang w:val="en-US"/>
-        </w:rPr>
-        <w:t>showFps</w:t>
-      </w:r>
-      <w:proofErr w:type="spellEnd"/>
-      <w:r>
-        <w:rPr>
-          <w:rFonts w:ascii="Lato" w:hAnsi="Lato"/>
-          <w:color w:val="93946F"/>
-          <w:lang w:val="en-US"/>
-        </w:rPr>
-        <w:t>:</w:t>
+      <w:r>
+        <w:rPr>
+          <w:rFonts w:ascii="Lato" w:hAnsi="Lato"/>
+          <w:color w:val="93946F"/>
+          <w:lang w:val="en-US"/>
+        </w:rPr>
+        <w:t>showFps:</w:t>
       </w:r>
       <w:r>
         <w:rPr>
@@ -1344,23 +1286,13 @@
           <w:lang w:val="en-US"/>
         </w:rPr>
       </w:pPr>
-      <w:proofErr w:type="spellStart"/>
-      <w:r>
-        <w:rPr>
-          <w:rFonts w:ascii="Lato" w:hAnsi="Lato"/>
-          <w:color w:val="93946F"/>
-          <w:lang w:val="en-US"/>
-        </w:rPr>
-        <w:t>hideFps</w:t>
-      </w:r>
-      <w:proofErr w:type="spellEnd"/>
-      <w:r>
-        <w:rPr>
-          <w:rFonts w:ascii="Lato" w:hAnsi="Lato"/>
-          <w:color w:val="93946F"/>
-          <w:lang w:val="en-US"/>
-        </w:rPr>
-        <w:t>:</w:t>
+      <w:r>
+        <w:rPr>
+          <w:rFonts w:ascii="Lato" w:hAnsi="Lato"/>
+          <w:color w:val="93946F"/>
+          <w:lang w:val="en-US"/>
+        </w:rPr>
+        <w:t>hideFps:</w:t>
       </w:r>
       <w:r>
         <w:rPr>
@@ -1403,7 +1335,6 @@
           <w:lang w:val="en-US"/>
         </w:rPr>
       </w:pPr>
-      <w:proofErr w:type="spellStart"/>
       <w:r>
         <w:rPr>
           <w:rFonts w:ascii="Lato" w:hAnsi="Lato"/>
@@ -1418,16 +1349,7 @@
           <w:color w:val="93946F"/>
           <w:lang w:val="en-US"/>
         </w:rPr>
-        <w:t>lip</w:t>
-      </w:r>
-      <w:proofErr w:type="spellEnd"/>
-      <w:r>
-        <w:rPr>
-          <w:rFonts w:ascii="Lato" w:hAnsi="Lato"/>
-          <w:color w:val="93946F"/>
-          <w:lang w:val="en-US"/>
-        </w:rPr>
-        <w:t>:</w:t>
+        <w:t>lip:</w:t>
       </w:r>
       <w:r>
         <w:rPr>
@@ -1543,23 +1465,13 @@
           <w:lang w:val="en-US"/>
         </w:rPr>
       </w:pPr>
-      <w:proofErr w:type="spellStart"/>
-      <w:r>
-        <w:rPr>
-          <w:rFonts w:ascii="Lato" w:hAnsi="Lato"/>
-          <w:color w:val="93946F"/>
-          <w:lang w:val="en-US"/>
-        </w:rPr>
-        <w:t>newGame</w:t>
-      </w:r>
-      <w:proofErr w:type="spellEnd"/>
-      <w:r>
-        <w:rPr>
-          <w:rFonts w:ascii="Lato" w:hAnsi="Lato"/>
-          <w:color w:val="93946F"/>
-          <w:lang w:val="en-US"/>
-        </w:rPr>
-        <w:t>:</w:t>
+      <w:r>
+        <w:rPr>
+          <w:rFonts w:ascii="Lato" w:hAnsi="Lato"/>
+          <w:color w:val="93946F"/>
+          <w:lang w:val="en-US"/>
+        </w:rPr>
+        <w:t>newGame:</w:t>
       </w:r>
       <w:r>
         <w:rPr>
@@ -1594,23 +1506,13 @@
           <w:lang w:val="en-US"/>
         </w:rPr>
       </w:pPr>
-      <w:proofErr w:type="spellStart"/>
-      <w:r>
-        <w:rPr>
-          <w:rFonts w:ascii="Lato" w:hAnsi="Lato"/>
-          <w:color w:val="93946F"/>
-          <w:lang w:val="en-US"/>
-        </w:rPr>
-        <w:t>newTestingScene</w:t>
-      </w:r>
-      <w:proofErr w:type="spellEnd"/>
-      <w:r>
-        <w:rPr>
-          <w:rFonts w:ascii="Lato" w:hAnsi="Lato"/>
-          <w:color w:val="93946F"/>
-          <w:lang w:val="en-US"/>
-        </w:rPr>
-        <w:t>:</w:t>
+      <w:r>
+        <w:rPr>
+          <w:rFonts w:ascii="Lato" w:hAnsi="Lato"/>
+          <w:color w:val="93946F"/>
+          <w:lang w:val="en-US"/>
+        </w:rPr>
+        <w:t>newTestingScene:</w:t>
       </w:r>
       <w:r>
         <w:rPr>
@@ -1637,23 +1539,13 @@
           <w:lang w:val="en-US"/>
         </w:rPr>
       </w:pPr>
-      <w:proofErr w:type="spellStart"/>
-      <w:r>
-        <w:rPr>
-          <w:rFonts w:ascii="Lato" w:hAnsi="Lato"/>
-          <w:color w:val="93946F"/>
-          <w:lang w:val="en-US"/>
-        </w:rPr>
-        <w:t>mainMenu</w:t>
-      </w:r>
-      <w:proofErr w:type="spellEnd"/>
-      <w:r>
-        <w:rPr>
-          <w:rFonts w:ascii="Lato" w:hAnsi="Lato"/>
-          <w:color w:val="93946F"/>
-          <w:lang w:val="en-US"/>
-        </w:rPr>
-        <w:t>:</w:t>
+      <w:r>
+        <w:rPr>
+          <w:rFonts w:ascii="Lato" w:hAnsi="Lato"/>
+          <w:color w:val="93946F"/>
+          <w:lang w:val="en-US"/>
+        </w:rPr>
+        <w:t>mainMenu:</w:t>
       </w:r>
       <w:r>
         <w:rPr>
@@ -1687,21 +1579,12 @@
           <w:color w:val="93946F"/>
         </w:rPr>
       </w:pPr>
-      <w:proofErr w:type="spellStart"/>
-      <w:r>
-        <w:rPr>
-          <w:rFonts w:ascii="Lato" w:hAnsi="Lato"/>
-          <w:color w:val="93946F"/>
-        </w:rPr>
-        <w:t>showRads</w:t>
-      </w:r>
-      <w:proofErr w:type="spellEnd"/>
-      <w:r>
-        <w:rPr>
-          <w:rFonts w:ascii="Lato" w:hAnsi="Lato"/>
-          <w:color w:val="93946F"/>
-        </w:rPr>
-        <w:t>:</w:t>
+      <w:r>
+        <w:rPr>
+          <w:rFonts w:ascii="Lato" w:hAnsi="Lato"/>
+          <w:color w:val="93946F"/>
+        </w:rPr>
+        <w:t>showRads:</w:t>
       </w:r>
       <w:r>
         <w:rPr>
@@ -1722,39 +1605,7 @@
           <w:rFonts w:ascii="Lato" w:hAnsi="Lato"/>
           <w:color w:val="93946F"/>
         </w:rPr>
-        <w:t xml:space="preserve">Shows </w:t>
-      </w:r>
-      <w:proofErr w:type="spellStart"/>
-      <w:r>
-        <w:rPr>
-          <w:rFonts w:ascii="Lato" w:hAnsi="Lato"/>
-          <w:color w:val="93946F"/>
-        </w:rPr>
-        <w:t>accumulated</w:t>
-      </w:r>
-      <w:proofErr w:type="spellEnd"/>
-      <w:r>
-        <w:rPr>
-          <w:rFonts w:ascii="Lato" w:hAnsi="Lato"/>
-          <w:color w:val="93946F"/>
-        </w:rPr>
-        <w:t xml:space="preserve"> </w:t>
-      </w:r>
-      <w:proofErr w:type="spellStart"/>
-      <w:r>
-        <w:rPr>
-          <w:rFonts w:ascii="Lato" w:hAnsi="Lato"/>
-          <w:color w:val="93946F"/>
-        </w:rPr>
-        <w:t>radiation</w:t>
-      </w:r>
-      <w:proofErr w:type="spellEnd"/>
-      <w:r>
-        <w:rPr>
-          <w:rFonts w:ascii="Lato" w:hAnsi="Lato"/>
-          <w:color w:val="93946F"/>
-        </w:rPr>
-        <w:t>.</w:t>
+        <w:t>Shows accumulated radiation.</w:t>
       </w:r>
     </w:p>
     <w:p>
@@ -1794,6 +1645,8 @@
           <w:color w:val="93946F"/>
         </w:rPr>
       </w:pPr>
+      <w:bookmarkStart w:id="1" w:name="_GoBack"/>
+      <w:bookmarkEnd w:id="1"/>
       <w:r>
         <w:rPr>
           <w:rFonts w:ascii="Lato" w:hAnsi="Lato"/>
@@ -7483,7 +7336,7 @@
 </file>
 
 <file path=customXml/itemProps1.xml><?xml version="1.0" encoding="utf-8"?>
-<ds:datastoreItem xmlns:ds="http://schemas.openxmlformats.org/officeDocument/2006/customXml" ds:itemID="{86F5C25B-EF43-4F5E-9547-E077C9131E15}">
+<ds:datastoreItem xmlns:ds="http://schemas.openxmlformats.org/officeDocument/2006/customXml" ds:itemID="{0165CFA3-3074-4F1A-AE51-8B39EC1CE566}">
   <ds:schemaRefs>
     <ds:schemaRef ds:uri="http://schemas.openxmlformats.org/officeDocument/2006/bibliography"/>
   </ds:schemaRefs>

</xml_diff>